<commit_message>
Init simple webhook server in webhook-server folder
</commit_message>
<xml_diff>
--- a/LeTrongNhan_Project3.docx
+++ b/LeTrongNhan_Project3.docx
@@ -1598,51 +1598,25 @@
       <w:r>
         <w:t xml:space="preserve">Hình </w:t>
       </w:r>
-      <w:r>
-        <w:fldChar w:fldCharType="begin"/>
-      </w:r>
-      <w:r>
-        <w:instrText xml:space="preserve"> STYLEREF 1 \s </w:instrText>
-      </w:r>
-      <w:r>
-        <w:fldChar w:fldCharType="separate"/>
-      </w:r>
-      <w:r>
-        <w:rPr>
-          <w:noProof/>
-        </w:rPr>
-        <w:t>1</w:t>
-      </w:r>
-      <w:r>
-        <w:rPr>
-          <w:noProof/>
-        </w:rPr>
-        <w:fldChar w:fldCharType="end"/>
-      </w:r>
+      <w:fldSimple w:instr=" STYLEREF 1 \s ">
+        <w:r>
+          <w:rPr>
+            <w:noProof/>
+          </w:rPr>
+          <w:t>1</w:t>
+        </w:r>
+      </w:fldSimple>
       <w:r>
         <w:t>.</w:t>
       </w:r>
-      <w:r>
-        <w:fldChar w:fldCharType="begin"/>
-      </w:r>
-      <w:r>
-        <w:instrText xml:space="preserve"> SEQ Hình \* ARABIC \s 1 </w:instrText>
-      </w:r>
-      <w:r>
-        <w:fldChar w:fldCharType="separate"/>
-      </w:r>
-      <w:r>
-        <w:rPr>
-          <w:noProof/>
-        </w:rPr>
-        <w:t>1</w:t>
-      </w:r>
-      <w:r>
-        <w:rPr>
-          <w:noProof/>
-        </w:rPr>
-        <w:fldChar w:fldCharType="end"/>
-      </w:r>
+      <w:fldSimple w:instr=" SEQ Hình \* ARABIC \s 1 ">
+        <w:r>
+          <w:rPr>
+            <w:noProof/>
+          </w:rPr>
+          <w:t>1</w:t>
+        </w:r>
+      </w:fldSimple>
       <w:r>
         <w:t xml:space="preserve"> Nền tảng Facebook Messenger</w:t>
       </w:r>
@@ -1757,7 +1731,6 @@
           <w:id w:val="842901299"/>
           <w:citation/>
         </w:sdtPr>
-        <w:sdtEndPr/>
         <w:sdtContent>
           <w:r>
             <w:fldChar w:fldCharType="begin"/>
@@ -1958,6 +1931,7 @@
         <w:t xml:space="preserve">việc kết nối với trang web public được tạo của ngrok. </w:t>
       </w:r>
     </w:p>
+    <w:p/>
     <w:sectPr>
       <w:headerReference w:type="first" r:id="rId12"/>
       <w:pgSz w:w="11906" w:h="16838" w:code="9"/>
@@ -2261,6 +2235,230 @@
     </w:lvl>
   </w:abstractNum>
   <w:abstractNum w:abstractNumId="1" w15:restartNumberingAfterBreak="0">
+    <w:nsid w:val="2F7856F1"/>
+    <w:multiLevelType w:val="hybridMultilevel"/>
+    <w:tmpl w:val="2CD8B70C"/>
+    <w:lvl w:ilvl="0" w:tplc="CD3AD1EE">
+      <w:numFmt w:val="bullet"/>
+      <w:lvlText w:val=""/>
+      <w:lvlJc w:val="left"/>
+      <w:pPr>
+        <w:ind w:left="720" w:hanging="360"/>
+      </w:pPr>
+      <w:rPr>
+        <w:rFonts w:ascii="Wingdings" w:eastAsiaTheme="minorHAnsi" w:hAnsi="Wingdings" w:cstheme="minorBidi" w:hint="default"/>
+      </w:rPr>
+    </w:lvl>
+    <w:lvl w:ilvl="1" w:tplc="04090003" w:tentative="1">
+      <w:start w:val="1"/>
+      <w:numFmt w:val="bullet"/>
+      <w:lvlText w:val="o"/>
+      <w:lvlJc w:val="left"/>
+      <w:pPr>
+        <w:ind w:left="1440" w:hanging="360"/>
+      </w:pPr>
+      <w:rPr>
+        <w:rFonts w:ascii="Courier New" w:hAnsi="Courier New" w:cs="Courier New" w:hint="default"/>
+      </w:rPr>
+    </w:lvl>
+    <w:lvl w:ilvl="2" w:tplc="04090005" w:tentative="1">
+      <w:start w:val="1"/>
+      <w:numFmt w:val="bullet"/>
+      <w:lvlText w:val=""/>
+      <w:lvlJc w:val="left"/>
+      <w:pPr>
+        <w:ind w:left="2160" w:hanging="360"/>
+      </w:pPr>
+      <w:rPr>
+        <w:rFonts w:ascii="Wingdings" w:hAnsi="Wingdings" w:hint="default"/>
+      </w:rPr>
+    </w:lvl>
+    <w:lvl w:ilvl="3" w:tplc="04090001" w:tentative="1">
+      <w:start w:val="1"/>
+      <w:numFmt w:val="bullet"/>
+      <w:lvlText w:val=""/>
+      <w:lvlJc w:val="left"/>
+      <w:pPr>
+        <w:ind w:left="2880" w:hanging="360"/>
+      </w:pPr>
+      <w:rPr>
+        <w:rFonts w:ascii="Symbol" w:hAnsi="Symbol" w:hint="default"/>
+      </w:rPr>
+    </w:lvl>
+    <w:lvl w:ilvl="4" w:tplc="04090003" w:tentative="1">
+      <w:start w:val="1"/>
+      <w:numFmt w:val="bullet"/>
+      <w:lvlText w:val="o"/>
+      <w:lvlJc w:val="left"/>
+      <w:pPr>
+        <w:ind w:left="3600" w:hanging="360"/>
+      </w:pPr>
+      <w:rPr>
+        <w:rFonts w:ascii="Courier New" w:hAnsi="Courier New" w:cs="Courier New" w:hint="default"/>
+      </w:rPr>
+    </w:lvl>
+    <w:lvl w:ilvl="5" w:tplc="04090005" w:tentative="1">
+      <w:start w:val="1"/>
+      <w:numFmt w:val="bullet"/>
+      <w:lvlText w:val=""/>
+      <w:lvlJc w:val="left"/>
+      <w:pPr>
+        <w:ind w:left="4320" w:hanging="360"/>
+      </w:pPr>
+      <w:rPr>
+        <w:rFonts w:ascii="Wingdings" w:hAnsi="Wingdings" w:hint="default"/>
+      </w:rPr>
+    </w:lvl>
+    <w:lvl w:ilvl="6" w:tplc="04090001" w:tentative="1">
+      <w:start w:val="1"/>
+      <w:numFmt w:val="bullet"/>
+      <w:lvlText w:val=""/>
+      <w:lvlJc w:val="left"/>
+      <w:pPr>
+        <w:ind w:left="5040" w:hanging="360"/>
+      </w:pPr>
+      <w:rPr>
+        <w:rFonts w:ascii="Symbol" w:hAnsi="Symbol" w:hint="default"/>
+      </w:rPr>
+    </w:lvl>
+    <w:lvl w:ilvl="7" w:tplc="04090003" w:tentative="1">
+      <w:start w:val="1"/>
+      <w:numFmt w:val="bullet"/>
+      <w:lvlText w:val="o"/>
+      <w:lvlJc w:val="left"/>
+      <w:pPr>
+        <w:ind w:left="5760" w:hanging="360"/>
+      </w:pPr>
+      <w:rPr>
+        <w:rFonts w:ascii="Courier New" w:hAnsi="Courier New" w:cs="Courier New" w:hint="default"/>
+      </w:rPr>
+    </w:lvl>
+    <w:lvl w:ilvl="8" w:tplc="04090005" w:tentative="1">
+      <w:start w:val="1"/>
+      <w:numFmt w:val="bullet"/>
+      <w:lvlText w:val=""/>
+      <w:lvlJc w:val="left"/>
+      <w:pPr>
+        <w:ind w:left="6480" w:hanging="360"/>
+      </w:pPr>
+      <w:rPr>
+        <w:rFonts w:ascii="Wingdings" w:hAnsi="Wingdings" w:hint="default"/>
+      </w:rPr>
+    </w:lvl>
+  </w:abstractNum>
+  <w:abstractNum w:abstractNumId="2" w15:restartNumberingAfterBreak="0">
+    <w:nsid w:val="37C40703"/>
+    <w:multiLevelType w:val="hybridMultilevel"/>
+    <w:tmpl w:val="BFD028AC"/>
+    <w:lvl w:ilvl="0" w:tplc="659EC672">
+      <w:numFmt w:val="bullet"/>
+      <w:lvlText w:val=""/>
+      <w:lvlJc w:val="left"/>
+      <w:pPr>
+        <w:ind w:left="720" w:hanging="360"/>
+      </w:pPr>
+      <w:rPr>
+        <w:rFonts w:ascii="Wingdings" w:eastAsiaTheme="minorHAnsi" w:hAnsi="Wingdings" w:cstheme="minorBidi" w:hint="default"/>
+      </w:rPr>
+    </w:lvl>
+    <w:lvl w:ilvl="1" w:tplc="04090003" w:tentative="1">
+      <w:start w:val="1"/>
+      <w:numFmt w:val="bullet"/>
+      <w:lvlText w:val="o"/>
+      <w:lvlJc w:val="left"/>
+      <w:pPr>
+        <w:ind w:left="1440" w:hanging="360"/>
+      </w:pPr>
+      <w:rPr>
+        <w:rFonts w:ascii="Courier New" w:hAnsi="Courier New" w:cs="Courier New" w:hint="default"/>
+      </w:rPr>
+    </w:lvl>
+    <w:lvl w:ilvl="2" w:tplc="04090005" w:tentative="1">
+      <w:start w:val="1"/>
+      <w:numFmt w:val="bullet"/>
+      <w:lvlText w:val=""/>
+      <w:lvlJc w:val="left"/>
+      <w:pPr>
+        <w:ind w:left="2160" w:hanging="360"/>
+      </w:pPr>
+      <w:rPr>
+        <w:rFonts w:ascii="Wingdings" w:hAnsi="Wingdings" w:hint="default"/>
+      </w:rPr>
+    </w:lvl>
+    <w:lvl w:ilvl="3" w:tplc="04090001" w:tentative="1">
+      <w:start w:val="1"/>
+      <w:numFmt w:val="bullet"/>
+      <w:lvlText w:val=""/>
+      <w:lvlJc w:val="left"/>
+      <w:pPr>
+        <w:ind w:left="2880" w:hanging="360"/>
+      </w:pPr>
+      <w:rPr>
+        <w:rFonts w:ascii="Symbol" w:hAnsi="Symbol" w:hint="default"/>
+      </w:rPr>
+    </w:lvl>
+    <w:lvl w:ilvl="4" w:tplc="04090003" w:tentative="1">
+      <w:start w:val="1"/>
+      <w:numFmt w:val="bullet"/>
+      <w:lvlText w:val="o"/>
+      <w:lvlJc w:val="left"/>
+      <w:pPr>
+        <w:ind w:left="3600" w:hanging="360"/>
+      </w:pPr>
+      <w:rPr>
+        <w:rFonts w:ascii="Courier New" w:hAnsi="Courier New" w:cs="Courier New" w:hint="default"/>
+      </w:rPr>
+    </w:lvl>
+    <w:lvl w:ilvl="5" w:tplc="04090005" w:tentative="1">
+      <w:start w:val="1"/>
+      <w:numFmt w:val="bullet"/>
+      <w:lvlText w:val=""/>
+      <w:lvlJc w:val="left"/>
+      <w:pPr>
+        <w:ind w:left="4320" w:hanging="360"/>
+      </w:pPr>
+      <w:rPr>
+        <w:rFonts w:ascii="Wingdings" w:hAnsi="Wingdings" w:hint="default"/>
+      </w:rPr>
+    </w:lvl>
+    <w:lvl w:ilvl="6" w:tplc="04090001" w:tentative="1">
+      <w:start w:val="1"/>
+      <w:numFmt w:val="bullet"/>
+      <w:lvlText w:val=""/>
+      <w:lvlJc w:val="left"/>
+      <w:pPr>
+        <w:ind w:left="5040" w:hanging="360"/>
+      </w:pPr>
+      <w:rPr>
+        <w:rFonts w:ascii="Symbol" w:hAnsi="Symbol" w:hint="default"/>
+      </w:rPr>
+    </w:lvl>
+    <w:lvl w:ilvl="7" w:tplc="04090003" w:tentative="1">
+      <w:start w:val="1"/>
+      <w:numFmt w:val="bullet"/>
+      <w:lvlText w:val="o"/>
+      <w:lvlJc w:val="left"/>
+      <w:pPr>
+        <w:ind w:left="5760" w:hanging="360"/>
+      </w:pPr>
+      <w:rPr>
+        <w:rFonts w:ascii="Courier New" w:hAnsi="Courier New" w:cs="Courier New" w:hint="default"/>
+      </w:rPr>
+    </w:lvl>
+    <w:lvl w:ilvl="8" w:tplc="04090005" w:tentative="1">
+      <w:start w:val="1"/>
+      <w:numFmt w:val="bullet"/>
+      <w:lvlText w:val=""/>
+      <w:lvlJc w:val="left"/>
+      <w:pPr>
+        <w:ind w:left="6480" w:hanging="360"/>
+      </w:pPr>
+      <w:rPr>
+        <w:rFonts w:ascii="Wingdings" w:hAnsi="Wingdings" w:hint="default"/>
+      </w:rPr>
+    </w:lvl>
+  </w:abstractNum>
+  <w:abstractNum w:abstractNumId="3" w15:restartNumberingAfterBreak="0">
     <w:nsid w:val="562F1DB0"/>
     <w:multiLevelType w:val="hybridMultilevel"/>
     <w:tmpl w:val="302EE448"/>
@@ -2373,7 +2571,7 @@
       </w:rPr>
     </w:lvl>
   </w:abstractNum>
-  <w:abstractNum w:abstractNumId="2" w15:restartNumberingAfterBreak="0">
+  <w:abstractNum w:abstractNumId="4" w15:restartNumberingAfterBreak="0">
     <w:nsid w:val="57DA1311"/>
     <w:multiLevelType w:val="hybridMultilevel"/>
     <w:tmpl w:val="803292E8"/>
@@ -2464,7 +2662,7 @@
       </w:pPr>
     </w:lvl>
   </w:abstractNum>
-  <w:abstractNum w:abstractNumId="3" w15:restartNumberingAfterBreak="0">
+  <w:abstractNum w:abstractNumId="5" w15:restartNumberingAfterBreak="0">
     <w:nsid w:val="5D4B4382"/>
     <w:multiLevelType w:val="hybridMultilevel"/>
     <w:tmpl w:val="FD12457C"/>
@@ -2576,7 +2774,7 @@
       </w:rPr>
     </w:lvl>
   </w:abstractNum>
-  <w:abstractNum w:abstractNumId="4" w15:restartNumberingAfterBreak="0">
+  <w:abstractNum w:abstractNumId="6" w15:restartNumberingAfterBreak="0">
     <w:nsid w:val="6398037F"/>
     <w:multiLevelType w:val="hybridMultilevel"/>
     <w:tmpl w:val="2744C07E"/>
@@ -2688,7 +2886,7 @@
       </w:rPr>
     </w:lvl>
   </w:abstractNum>
-  <w:abstractNum w:abstractNumId="5" w15:restartNumberingAfterBreak="0">
+  <w:abstractNum w:abstractNumId="7" w15:restartNumberingAfterBreak="0">
     <w:nsid w:val="681E185D"/>
     <w:multiLevelType w:val="hybridMultilevel"/>
     <w:tmpl w:val="DEC00FD4"/>
@@ -2801,7 +2999,7 @@
       </w:rPr>
     </w:lvl>
   </w:abstractNum>
-  <w:abstractNum w:abstractNumId="6" w15:restartNumberingAfterBreak="0">
+  <w:abstractNum w:abstractNumId="8" w15:restartNumberingAfterBreak="0">
     <w:nsid w:val="698E4C53"/>
     <w:multiLevelType w:val="multilevel"/>
     <w:tmpl w:val="F4DA1868"/>
@@ -2922,7 +3120,7 @@
       </w:rPr>
     </w:lvl>
   </w:abstractNum>
-  <w:abstractNum w:abstractNumId="7" w15:restartNumberingAfterBreak="0">
+  <w:abstractNum w:abstractNumId="9" w15:restartNumberingAfterBreak="0">
     <w:nsid w:val="77FD735C"/>
     <w:multiLevelType w:val="hybridMultilevel"/>
     <w:tmpl w:val="8FE0005E"/>
@@ -3035,7 +3233,7 @@
       </w:rPr>
     </w:lvl>
   </w:abstractNum>
-  <w:abstractNum w:abstractNumId="8" w15:restartNumberingAfterBreak="0">
+  <w:abstractNum w:abstractNumId="10" w15:restartNumberingAfterBreak="0">
     <w:nsid w:val="797E2157"/>
     <w:multiLevelType w:val="hybridMultilevel"/>
     <w:tmpl w:val="EB4C73EC"/>
@@ -3148,7 +3346,7 @@
       </w:rPr>
     </w:lvl>
   </w:abstractNum>
-  <w:abstractNum w:abstractNumId="9" w15:restartNumberingAfterBreak="0">
+  <w:abstractNum w:abstractNumId="11" w15:restartNumberingAfterBreak="0">
     <w:nsid w:val="7D6A306D"/>
     <w:multiLevelType w:val="hybridMultilevel"/>
     <w:tmpl w:val="5EEE6066"/>
@@ -3260,7 +3458,119 @@
       </w:rPr>
     </w:lvl>
   </w:abstractNum>
-  <w:abstractNum w:abstractNumId="10" w15:restartNumberingAfterBreak="0">
+  <w:abstractNum w:abstractNumId="12" w15:restartNumberingAfterBreak="0">
+    <w:nsid w:val="7E6A788D"/>
+    <w:multiLevelType w:val="hybridMultilevel"/>
+    <w:tmpl w:val="521C5A62"/>
+    <w:lvl w:ilvl="0" w:tplc="C1509B24">
+      <w:numFmt w:val="bullet"/>
+      <w:lvlText w:val=""/>
+      <w:lvlJc w:val="left"/>
+      <w:pPr>
+        <w:ind w:left="720" w:hanging="360"/>
+      </w:pPr>
+      <w:rPr>
+        <w:rFonts w:ascii="Wingdings" w:eastAsiaTheme="minorHAnsi" w:hAnsi="Wingdings" w:cstheme="minorBidi" w:hint="default"/>
+      </w:rPr>
+    </w:lvl>
+    <w:lvl w:ilvl="1" w:tplc="04090003" w:tentative="1">
+      <w:start w:val="1"/>
+      <w:numFmt w:val="bullet"/>
+      <w:lvlText w:val="o"/>
+      <w:lvlJc w:val="left"/>
+      <w:pPr>
+        <w:ind w:left="1440" w:hanging="360"/>
+      </w:pPr>
+      <w:rPr>
+        <w:rFonts w:ascii="Courier New" w:hAnsi="Courier New" w:cs="Courier New" w:hint="default"/>
+      </w:rPr>
+    </w:lvl>
+    <w:lvl w:ilvl="2" w:tplc="04090005" w:tentative="1">
+      <w:start w:val="1"/>
+      <w:numFmt w:val="bullet"/>
+      <w:lvlText w:val=""/>
+      <w:lvlJc w:val="left"/>
+      <w:pPr>
+        <w:ind w:left="2160" w:hanging="360"/>
+      </w:pPr>
+      <w:rPr>
+        <w:rFonts w:ascii="Wingdings" w:hAnsi="Wingdings" w:hint="default"/>
+      </w:rPr>
+    </w:lvl>
+    <w:lvl w:ilvl="3" w:tplc="04090001" w:tentative="1">
+      <w:start w:val="1"/>
+      <w:numFmt w:val="bullet"/>
+      <w:lvlText w:val=""/>
+      <w:lvlJc w:val="left"/>
+      <w:pPr>
+        <w:ind w:left="2880" w:hanging="360"/>
+      </w:pPr>
+      <w:rPr>
+        <w:rFonts w:ascii="Symbol" w:hAnsi="Symbol" w:hint="default"/>
+      </w:rPr>
+    </w:lvl>
+    <w:lvl w:ilvl="4" w:tplc="04090003" w:tentative="1">
+      <w:start w:val="1"/>
+      <w:numFmt w:val="bullet"/>
+      <w:lvlText w:val="o"/>
+      <w:lvlJc w:val="left"/>
+      <w:pPr>
+        <w:ind w:left="3600" w:hanging="360"/>
+      </w:pPr>
+      <w:rPr>
+        <w:rFonts w:ascii="Courier New" w:hAnsi="Courier New" w:cs="Courier New" w:hint="default"/>
+      </w:rPr>
+    </w:lvl>
+    <w:lvl w:ilvl="5" w:tplc="04090005" w:tentative="1">
+      <w:start w:val="1"/>
+      <w:numFmt w:val="bullet"/>
+      <w:lvlText w:val=""/>
+      <w:lvlJc w:val="left"/>
+      <w:pPr>
+        <w:ind w:left="4320" w:hanging="360"/>
+      </w:pPr>
+      <w:rPr>
+        <w:rFonts w:ascii="Wingdings" w:hAnsi="Wingdings" w:hint="default"/>
+      </w:rPr>
+    </w:lvl>
+    <w:lvl w:ilvl="6" w:tplc="04090001" w:tentative="1">
+      <w:start w:val="1"/>
+      <w:numFmt w:val="bullet"/>
+      <w:lvlText w:val=""/>
+      <w:lvlJc w:val="left"/>
+      <w:pPr>
+        <w:ind w:left="5040" w:hanging="360"/>
+      </w:pPr>
+      <w:rPr>
+        <w:rFonts w:ascii="Symbol" w:hAnsi="Symbol" w:hint="default"/>
+      </w:rPr>
+    </w:lvl>
+    <w:lvl w:ilvl="7" w:tplc="04090003" w:tentative="1">
+      <w:start w:val="1"/>
+      <w:numFmt w:val="bullet"/>
+      <w:lvlText w:val="o"/>
+      <w:lvlJc w:val="left"/>
+      <w:pPr>
+        <w:ind w:left="5760" w:hanging="360"/>
+      </w:pPr>
+      <w:rPr>
+        <w:rFonts w:ascii="Courier New" w:hAnsi="Courier New" w:cs="Courier New" w:hint="default"/>
+      </w:rPr>
+    </w:lvl>
+    <w:lvl w:ilvl="8" w:tplc="04090005" w:tentative="1">
+      <w:start w:val="1"/>
+      <w:numFmt w:val="bullet"/>
+      <w:lvlText w:val=""/>
+      <w:lvlJc w:val="left"/>
+      <w:pPr>
+        <w:ind w:left="6480" w:hanging="360"/>
+      </w:pPr>
+      <w:rPr>
+        <w:rFonts w:ascii="Wingdings" w:hAnsi="Wingdings" w:hint="default"/>
+      </w:rPr>
+    </w:lvl>
+  </w:abstractNum>
+  <w:abstractNum w:abstractNumId="13" w15:restartNumberingAfterBreak="0">
     <w:nsid w:val="7ED333B8"/>
     <w:multiLevelType w:val="hybridMultilevel"/>
     <w:tmpl w:val="15BE655A"/>
@@ -3374,37 +3684,46 @@
     </w:lvl>
   </w:abstractNum>
   <w:num w:numId="1">
-    <w:abstractNumId w:val="6"/>
+    <w:abstractNumId w:val="8"/>
   </w:num>
   <w:num w:numId="2">
-    <w:abstractNumId w:val="5"/>
+    <w:abstractNumId w:val="7"/>
   </w:num>
   <w:num w:numId="3">
     <w:abstractNumId w:val="0"/>
   </w:num>
   <w:num w:numId="4">
+    <w:abstractNumId w:val="4"/>
+  </w:num>
+  <w:num w:numId="5">
+    <w:abstractNumId w:val="11"/>
+  </w:num>
+  <w:num w:numId="6">
+    <w:abstractNumId w:val="6"/>
+  </w:num>
+  <w:num w:numId="7">
+    <w:abstractNumId w:val="9"/>
+  </w:num>
+  <w:num w:numId="8">
+    <w:abstractNumId w:val="3"/>
+  </w:num>
+  <w:num w:numId="9">
+    <w:abstractNumId w:val="10"/>
+  </w:num>
+  <w:num w:numId="10">
+    <w:abstractNumId w:val="13"/>
+  </w:num>
+  <w:num w:numId="11">
+    <w:abstractNumId w:val="5"/>
+  </w:num>
+  <w:num w:numId="12">
+    <w:abstractNumId w:val="1"/>
+  </w:num>
+  <w:num w:numId="13">
     <w:abstractNumId w:val="2"/>
   </w:num>
-  <w:num w:numId="5">
-    <w:abstractNumId w:val="9"/>
-  </w:num>
-  <w:num w:numId="6">
-    <w:abstractNumId w:val="4"/>
-  </w:num>
-  <w:num w:numId="7">
-    <w:abstractNumId w:val="7"/>
-  </w:num>
-  <w:num w:numId="8">
-    <w:abstractNumId w:val="1"/>
-  </w:num>
-  <w:num w:numId="9">
-    <w:abstractNumId w:val="8"/>
-  </w:num>
-  <w:num w:numId="10">
-    <w:abstractNumId w:val="10"/>
-  </w:num>
-  <w:num w:numId="11">
-    <w:abstractNumId w:val="3"/>
+  <w:num w:numId="14">
+    <w:abstractNumId w:val="12"/>
   </w:num>
 </w:numbering>
 </file>

</xml_diff>

<commit_message>
Add new interface to handle unknown semantics messsage from client
</commit_message>
<xml_diff>
--- a/LeTrongNhan_Project3.docx
+++ b/LeTrongNhan_Project3.docx
@@ -1598,25 +1598,51 @@
       <w:r>
         <w:t xml:space="preserve">Hình </w:t>
       </w:r>
-      <w:fldSimple w:instr=" STYLEREF 1 \s ">
-        <w:r>
-          <w:rPr>
-            <w:noProof/>
-          </w:rPr>
-          <w:t>1</w:t>
-        </w:r>
-      </w:fldSimple>
+      <w:r>
+        <w:fldChar w:fldCharType="begin"/>
+      </w:r>
+      <w:r>
+        <w:instrText xml:space="preserve"> STYLEREF 1 \s </w:instrText>
+      </w:r>
+      <w:r>
+        <w:fldChar w:fldCharType="separate"/>
+      </w:r>
+      <w:r>
+        <w:rPr>
+          <w:noProof/>
+        </w:rPr>
+        <w:t>1</w:t>
+      </w:r>
+      <w:r>
+        <w:rPr>
+          <w:noProof/>
+        </w:rPr>
+        <w:fldChar w:fldCharType="end"/>
+      </w:r>
       <w:r>
         <w:t>.</w:t>
       </w:r>
-      <w:fldSimple w:instr=" SEQ Hình \* ARABIC \s 1 ">
-        <w:r>
-          <w:rPr>
-            <w:noProof/>
-          </w:rPr>
-          <w:t>1</w:t>
-        </w:r>
-      </w:fldSimple>
+      <w:r>
+        <w:fldChar w:fldCharType="begin"/>
+      </w:r>
+      <w:r>
+        <w:instrText xml:space="preserve"> SEQ Hình \* ARABIC \s 1 </w:instrText>
+      </w:r>
+      <w:r>
+        <w:fldChar w:fldCharType="separate"/>
+      </w:r>
+      <w:r>
+        <w:rPr>
+          <w:noProof/>
+        </w:rPr>
+        <w:t>1</w:t>
+      </w:r>
+      <w:r>
+        <w:rPr>
+          <w:noProof/>
+        </w:rPr>
+        <w:fldChar w:fldCharType="end"/>
+      </w:r>
       <w:r>
         <w:t xml:space="preserve"> Nền tảng Facebook Messenger</w:t>
       </w:r>
@@ -1731,6 +1757,7 @@
           <w:id w:val="842901299"/>
           <w:citation/>
         </w:sdtPr>
+        <w:sdtEndPr/>
         <w:sdtContent>
           <w:r>
             <w:fldChar w:fldCharType="begin"/>
@@ -1931,7 +1958,217 @@
         <w:t xml:space="preserve">việc kết nối với trang web public được tạo của ngrok. </w:t>
       </w:r>
     </w:p>
-    <w:p/>
+    <w:p>
+      <w:pPr>
+        <w:pStyle w:val="Heading1"/>
+      </w:pPr>
+      <w:r>
+        <w:t>NỘI DUNG</w:t>
+      </w:r>
+    </w:p>
+    <w:p>
+      <w:pPr>
+        <w:pStyle w:val="Heading2"/>
+      </w:pPr>
+      <w:r>
+        <w:t>Các bước thực hiện bài toán</w:t>
+      </w:r>
+    </w:p>
+    <w:p>
+      <w:pPr>
+        <w:pStyle w:val="Heading2"/>
+      </w:pPr>
+      <w:r>
+        <w:t>Kịch bản thực hiện</w:t>
+      </w:r>
+    </w:p>
+    <w:tbl>
+      <w:tblPr>
+        <w:tblStyle w:val="TableGrid"/>
+        <w:tblW w:w="0" w:type="auto"/>
+        <w:tblLook w:val="04A0" w:firstRow="1" w:lastRow="0" w:firstColumn="1" w:lastColumn="0" w:noHBand="0" w:noVBand="1"/>
+      </w:tblPr>
+      <w:tblGrid>
+        <w:gridCol w:w="4508"/>
+        <w:gridCol w:w="4508"/>
+      </w:tblGrid>
+      <w:tr>
+        <w:tc>
+          <w:tcPr>
+            <w:tcW w:w="4508" w:type="dxa"/>
+            <w:vAlign w:val="center"/>
+          </w:tcPr>
+          <w:p>
+            <w:pPr>
+              <w:jc w:val="center"/>
+            </w:pPr>
+            <w:r>
+              <w:t>Keyword trong</w:t>
+            </w:r>
+            <w:r>
+              <w:t xml:space="preserve"> tin nhắn đến</w:t>
+            </w:r>
+          </w:p>
+        </w:tc>
+        <w:tc>
+          <w:tcPr>
+            <w:tcW w:w="4508" w:type="dxa"/>
+            <w:vAlign w:val="center"/>
+          </w:tcPr>
+          <w:p>
+            <w:pPr>
+              <w:jc w:val="center"/>
+            </w:pPr>
+            <w:r>
+              <w:t>Nội dung tin nhắn trả về</w:t>
+            </w:r>
+          </w:p>
+        </w:tc>
+      </w:tr>
+      <w:tr>
+        <w:tc>
+          <w:tcPr>
+            <w:tcW w:w="4508" w:type="dxa"/>
+            <w:vAlign w:val="center"/>
+          </w:tcPr>
+          <w:p>
+            <w:r>
+              <w:t>chào</w:t>
+            </w:r>
+            <w:r>
+              <w:t>, hi</w:t>
+            </w:r>
+          </w:p>
+        </w:tc>
+        <w:tc>
+          <w:tcPr>
+            <w:tcW w:w="4508" w:type="dxa"/>
+            <w:vAlign w:val="center"/>
+          </w:tcPr>
+          <w:p>
+            <w:r>
+              <w:t xml:space="preserve">Chào bạn, </w:t>
+            </w:r>
+            <w:r>
+              <w:t xml:space="preserve">BOT cung cấp các tính năng tìm hiểu về sản phẩm </w:t>
+            </w:r>
+            <w:r>
+              <w:t>(gửi “</w:t>
+            </w:r>
+            <w:r>
+              <w:t>2</w:t>
+            </w:r>
+            <w:r>
+              <w:t xml:space="preserve">”) </w:t>
+            </w:r>
+            <w:r>
+              <w:t xml:space="preserve">và chat với </w:t>
+            </w:r>
+            <w:r>
+              <w:t>nhân viên hỗ trợ</w:t>
+            </w:r>
+            <w:r>
+              <w:t xml:space="preserve"> </w:t>
+            </w:r>
+            <w:r>
+              <w:t>(gửi “</w:t>
+            </w:r>
+            <w:r>
+              <w:t>3</w:t>
+            </w:r>
+            <w:r>
+              <w:t>”)</w:t>
+            </w:r>
+            <w:r>
+              <w:t>. Hãy nhập dịch vụ bạn muốn sử dụng</w:t>
+            </w:r>
+          </w:p>
+        </w:tc>
+      </w:tr>
+      <w:tr>
+        <w:tc>
+          <w:tcPr>
+            <w:tcW w:w="4508" w:type="dxa"/>
+            <w:vAlign w:val="center"/>
+          </w:tcPr>
+          <w:p>
+            <w:r>
+              <w:t>1</w:t>
+            </w:r>
+          </w:p>
+        </w:tc>
+        <w:tc>
+          <w:tcPr>
+            <w:tcW w:w="4508" w:type="dxa"/>
+            <w:vAlign w:val="center"/>
+          </w:tcPr>
+          <w:p>
+            <w:r>
+              <w:t>Nhập tên sản phẩm bạn muốn xem giá</w:t>
+            </w:r>
+          </w:p>
+        </w:tc>
+      </w:tr>
+      <w:tr>
+        <w:tc>
+          <w:tcPr>
+            <w:tcW w:w="4508" w:type="dxa"/>
+            <w:vAlign w:val="center"/>
+          </w:tcPr>
+          <w:p>
+            <w:r>
+              <w:t>2</w:t>
+            </w:r>
+          </w:p>
+        </w:tc>
+        <w:tc>
+          <w:tcPr>
+            <w:tcW w:w="4508" w:type="dxa"/>
+            <w:vAlign w:val="center"/>
+          </w:tcPr>
+          <w:p>
+            <w:r>
+              <w:t>Nhập tên sản phẩm bạn muốn tìm hiểu thông tin</w:t>
+            </w:r>
+          </w:p>
+        </w:tc>
+      </w:tr>
+      <w:tr>
+        <w:tc>
+          <w:tcPr>
+            <w:tcW w:w="4508" w:type="dxa"/>
+            <w:vAlign w:val="center"/>
+          </w:tcPr>
+          <w:p>
+            <w:r>
+              <w:t>3</w:t>
+            </w:r>
+          </w:p>
+        </w:tc>
+        <w:tc>
+          <w:tcPr>
+            <w:tcW w:w="4508" w:type="dxa"/>
+            <w:vAlign w:val="center"/>
+          </w:tcPr>
+          <w:p>
+            <w:r>
+              <w:t>Bắt đầu c</w:t>
+            </w:r>
+            <w:r>
+              <w:t>hat với nhân viên hỗ trợ</w:t>
+            </w:r>
+          </w:p>
+        </w:tc>
+      </w:tr>
+    </w:tbl>
+    <w:p>
+      <w:pPr>
+        <w:rPr>
+          <w:sz w:val="16"/>
+          <w:szCs w:val="16"/>
+        </w:rPr>
+      </w:pPr>
+    </w:p>
     <w:sectPr>
       <w:headerReference w:type="first" r:id="rId12"/>
       <w:pgSz w:w="11906" w:h="16838" w:code="9"/>

</xml_diff>